<commit_message>
neue Farben hinzugefügt, "Bearbeiten"-Menü durch "Werkzeuge"-Menü ausgetauscht
</commit_message>
<xml_diff>
--- a/documentation/Projektdokumentation.docx
+++ b/documentation/Projektdokumentation.docx
@@ -209,6 +209,69 @@
       </w:pPr>
       <w:r>
         <w:t>Laden und Speichern von Bildern</w:t>
+      </w:r>
+      <w:r>
+        <w:t xml:space="preserve"> </w:t>
+      </w:r>
+      <w:r>
+        <w:sym w:font="Wingdings" w:char="F0E0"/>
+      </w:r>
+      <w:r>
+        <w:t xml:space="preserve"> Standardverzeichnis im Projektordner (gitignore angepasst)</w:t>
+      </w:r>
+    </w:p>
+    <w:p>
+      <w:pPr>
+        <w:pStyle w:val="Listenabsatz"/>
+        <w:numPr>
+          <w:ilvl w:val="0"/>
+          <w:numId w:val="1"/>
+        </w:numPr>
+      </w:pPr>
+      <w:r>
+        <w:t>Neu Funktion erzeugt kein neues panel mehr</w:t>
+      </w:r>
+    </w:p>
+    <w:p>
+      <w:pPr>
+        <w:pStyle w:val="Listenabsatz"/>
+        <w:numPr>
+          <w:ilvl w:val="0"/>
+          <w:numId w:val="1"/>
+        </w:numPr>
+      </w:pPr>
+      <w:r>
+        <w:t>Tooltips hinzugefügt</w:t>
+      </w:r>
+    </w:p>
+    <w:p>
+      <w:pPr>
+        <w:pStyle w:val="Listenabsatz"/>
+        <w:numPr>
+          <w:ilvl w:val="0"/>
+          <w:numId w:val="1"/>
+        </w:numPr>
+      </w:pPr>
+      <w:r>
+        <w:t>Neue Farben hinzugefügt</w:t>
+      </w:r>
+    </w:p>
+    <w:p>
+      <w:pPr>
+        <w:pStyle w:val="Listenabsatz"/>
+        <w:numPr>
+          <w:ilvl w:val="0"/>
+          <w:numId w:val="1"/>
+        </w:numPr>
+      </w:pPr>
+      <w:r>
+        <w:t xml:space="preserve">Redo-Funktion gestrichen  </w:t>
+      </w:r>
+      <w:r>
+        <w:sym w:font="Wingdings" w:char="F0E0"/>
+      </w:r>
+      <w:r>
+        <w:t xml:space="preserve"> neues Werkzeuge-Menü</w:t>
       </w:r>
     </w:p>
     <w:sectPr>

</xml_diff>

<commit_message>
Buttons werden jetzt ohne Variable direkt erzeugt, unnötige Klassenvariablen zu lokalen Variablen geändert, Shortcuts überarbeitet, Fehlermeldungen bearbeitet
</commit_message>
<xml_diff>
--- a/documentation/Projektdokumentation.docx
+++ b/documentation/Projektdokumentation.docx
@@ -308,6 +308,42 @@
       </w:pPr>
       <w:r>
         <w:t>Kommentare überarbeitet</w:t>
+      </w:r>
+    </w:p>
+    <w:p>
+      <w:pPr>
+        <w:pStyle w:val="Listenabsatz"/>
+        <w:numPr>
+          <w:ilvl w:val="0"/>
+          <w:numId w:val="1"/>
+        </w:numPr>
+      </w:pPr>
+      <w:r>
+        <w:t>Buttons geändert (keine Variable mehr)</w:t>
+      </w:r>
+    </w:p>
+    <w:p>
+      <w:pPr>
+        <w:pStyle w:val="Listenabsatz"/>
+        <w:numPr>
+          <w:ilvl w:val="0"/>
+          <w:numId w:val="1"/>
+        </w:numPr>
+      </w:pPr>
+      <w:r>
+        <w:t>Klassenvariablen teilweise zu lokalen Variablen geändert</w:t>
+      </w:r>
+    </w:p>
+    <w:p>
+      <w:pPr>
+        <w:pStyle w:val="Listenabsatz"/>
+        <w:numPr>
+          <w:ilvl w:val="0"/>
+          <w:numId w:val="1"/>
+        </w:numPr>
+      </w:pPr>
+      <w:r>
+        <w:t>Fehlermeldungen bearbeitet</w:t>
       </w:r>
     </w:p>
     <w:sectPr>

</xml_diff>

<commit_message>
Symbolbar überarbeitet, icons hinzugefügt
</commit_message>
<xml_diff>
--- a/documentation/Projektdokumentation.docx
+++ b/documentation/Projektdokumentation.docx
@@ -344,6 +344,30 @@
       </w:pPr>
       <w:r>
         <w:t>Fehlermeldungen bearbeitet</w:t>
+      </w:r>
+    </w:p>
+    <w:p>
+      <w:pPr>
+        <w:pStyle w:val="Listenabsatz"/>
+        <w:numPr>
+          <w:ilvl w:val="0"/>
+          <w:numId w:val="1"/>
+        </w:numPr>
+      </w:pPr>
+      <w:r>
+        <w:t>Symbolleiste überarbeitet</w:t>
+      </w:r>
+    </w:p>
+    <w:p>
+      <w:pPr>
+        <w:pStyle w:val="Listenabsatz"/>
+        <w:numPr>
+          <w:ilvl w:val="0"/>
+          <w:numId w:val="1"/>
+        </w:numPr>
+      </w:pPr>
+      <w:r>
+        <w:t>Icons erstellt/hinzugefügt.. überflüssige icons gelöscht</w:t>
       </w:r>
     </w:p>
     <w:sectPr>

</xml_diff>

<commit_message>
ButtonGroups erstellt, JButtons zu JToggleButtons geändert
</commit_message>
<xml_diff>
--- a/documentation/Projektdokumentation.docx
+++ b/documentation/Projektdokumentation.docx
@@ -368,6 +368,24 @@
       </w:pPr>
       <w:r>
         <w:t>Icons erstellt/hinzugefügt.. überflüssige icons gelöscht</w:t>
+      </w:r>
+    </w:p>
+    <w:p>
+      <w:pPr>
+        <w:pStyle w:val="Listenabsatz"/>
+        <w:numPr>
+          <w:ilvl w:val="0"/>
+          <w:numId w:val="1"/>
+        </w:numPr>
+      </w:pPr>
+      <w:r>
+        <w:t xml:space="preserve">ButtonGroups zur markierung von buttons erstellt (JButton </w:t>
+      </w:r>
+      <w:r>
+        <w:sym w:font="Wingdings" w:char="F0E0"/>
+      </w:r>
+      <w:r>
+        <w:t xml:space="preserve"> JToggleButton)</w:t>
       </w:r>
     </w:p>
     <w:sectPr>

</xml_diff>

<commit_message>
Vorschau für Linien, Rechtecke und Ellipsen hinzugefügt
</commit_message>
<xml_diff>
--- a/documentation/Projektdokumentation.docx
+++ b/documentation/Projektdokumentation.docx
@@ -386,6 +386,30 @@
       </w:r>
       <w:r>
         <w:t xml:space="preserve"> JToggleButton)</w:t>
+      </w:r>
+    </w:p>
+    <w:p>
+      <w:pPr>
+        <w:pStyle w:val="Listenabsatz"/>
+        <w:numPr>
+          <w:ilvl w:val="0"/>
+          <w:numId w:val="1"/>
+        </w:numPr>
+      </w:pPr>
+      <w:r>
+        <w:t>Vorschau für Linien, Rechtecke und Ellipsen hinzugefügt</w:t>
+      </w:r>
+    </w:p>
+    <w:p>
+      <w:pPr>
+        <w:pStyle w:val="Listenabsatz"/>
+        <w:numPr>
+          <w:ilvl w:val="0"/>
+          <w:numId w:val="2"/>
+        </w:numPr>
+      </w:pPr>
+      <w:r>
+        <w:t>Testing und Fehlersuche</w:t>
       </w:r>
     </w:p>
     <w:sectPr>

</xml_diff>

<commit_message>
Sicherheitsabfragen beim Erstellen neuer Dateien und beim Laden; Neuer Button "Speichern unter"
</commit_message>
<xml_diff>
--- a/documentation/Projektdokumentation.docx
+++ b/documentation/Projektdokumentation.docx
@@ -28,8 +28,13 @@
         </w:numPr>
       </w:pPr>
       <w:r>
-        <w:t>Erstellen der GitRepository</w:t>
-      </w:r>
+        <w:t xml:space="preserve">Erstellen der </w:t>
+      </w:r>
+      <w:proofErr w:type="spellStart"/>
+      <w:r>
+        <w:t>GitRepository</w:t>
+      </w:r>
+      <w:proofErr w:type="spellEnd"/>
     </w:p>
     <w:p>
       <w:pPr>
@@ -52,31 +57,49 @@
         </w:numPr>
       </w:pPr>
       <w:r>
-        <w:t>Erstellen des JFrame</w:t>
-      </w:r>
-    </w:p>
-    <w:p>
-      <w:pPr>
-        <w:pStyle w:val="Listenabsatz"/>
-        <w:numPr>
-          <w:ilvl w:val="0"/>
-          <w:numId w:val="1"/>
-        </w:numPr>
-      </w:pPr>
-      <w:r>
-        <w:t>Erstellen des JPanel</w:t>
-      </w:r>
-    </w:p>
-    <w:p>
-      <w:pPr>
-        <w:pStyle w:val="Listenabsatz"/>
-        <w:numPr>
-          <w:ilvl w:val="0"/>
-          <w:numId w:val="1"/>
-        </w:numPr>
-      </w:pPr>
-      <w:r>
-        <w:t>Erstellen der Zeichenfläche mit paintComponent und Konstruktor Panel</w:t>
+        <w:t xml:space="preserve">Erstellen des </w:t>
+      </w:r>
+      <w:proofErr w:type="spellStart"/>
+      <w:r>
+        <w:t>JFrame</w:t>
+      </w:r>
+      <w:proofErr w:type="spellEnd"/>
+    </w:p>
+    <w:p>
+      <w:pPr>
+        <w:pStyle w:val="Listenabsatz"/>
+        <w:numPr>
+          <w:ilvl w:val="0"/>
+          <w:numId w:val="1"/>
+        </w:numPr>
+      </w:pPr>
+      <w:r>
+        <w:t xml:space="preserve">Erstellen des </w:t>
+      </w:r>
+      <w:proofErr w:type="spellStart"/>
+      <w:r>
+        <w:t>JPanel</w:t>
+      </w:r>
+      <w:proofErr w:type="spellEnd"/>
+    </w:p>
+    <w:p>
+      <w:pPr>
+        <w:pStyle w:val="Listenabsatz"/>
+        <w:numPr>
+          <w:ilvl w:val="0"/>
+          <w:numId w:val="1"/>
+        </w:numPr>
+      </w:pPr>
+      <w:r>
+        <w:t xml:space="preserve">Erstellen der Zeichenfläche mit </w:t>
+      </w:r>
+      <w:proofErr w:type="spellStart"/>
+      <w:r>
+        <w:t>paintComponent</w:t>
+      </w:r>
+      <w:proofErr w:type="spellEnd"/>
+      <w:r>
+        <w:t xml:space="preserve"> und Konstruktor Panel</w:t>
       </w:r>
     </w:p>
     <w:p>
@@ -99,8 +122,13 @@
           <w:numId w:val="1"/>
         </w:numPr>
       </w:pPr>
-      <w:r>
-        <w:t>MouseAdapterKlassen hinzugefügt</w:t>
+      <w:proofErr w:type="spellStart"/>
+      <w:r>
+        <w:t>MouseAdapterKlassen</w:t>
+      </w:r>
+      <w:proofErr w:type="spellEnd"/>
+      <w:r>
+        <w:t xml:space="preserve"> hinzugefügt</w:t>
       </w:r>
     </w:p>
     <w:p>
@@ -217,19 +245,35 @@
         <w:sym w:font="Wingdings" w:char="F0E0"/>
       </w:r>
       <w:r>
-        <w:t xml:space="preserve"> Standardverzeichnis im Projektordner (gitignore angepasst)</w:t>
-      </w:r>
-    </w:p>
-    <w:p>
-      <w:pPr>
-        <w:pStyle w:val="Listenabsatz"/>
-        <w:numPr>
-          <w:ilvl w:val="0"/>
-          <w:numId w:val="1"/>
-        </w:numPr>
-      </w:pPr>
-      <w:r>
-        <w:t>Neu Funktion erzeugt kein neues panel mehr</w:t>
+        <w:t xml:space="preserve"> Standardverzeichnis im Projektordner (</w:t>
+      </w:r>
+      <w:proofErr w:type="spellStart"/>
+      <w:r>
+        <w:t>gitignore</w:t>
+      </w:r>
+      <w:proofErr w:type="spellEnd"/>
+      <w:r>
+        <w:t xml:space="preserve"> angepasst)</w:t>
+      </w:r>
+    </w:p>
+    <w:p>
+      <w:pPr>
+        <w:pStyle w:val="Listenabsatz"/>
+        <w:numPr>
+          <w:ilvl w:val="0"/>
+          <w:numId w:val="1"/>
+        </w:numPr>
+      </w:pPr>
+      <w:r>
+        <w:t xml:space="preserve">Neu Funktion erzeugt kein neues </w:t>
+      </w:r>
+      <w:proofErr w:type="spellStart"/>
+      <w:r>
+        <w:t>panel</w:t>
+      </w:r>
+      <w:proofErr w:type="spellEnd"/>
+      <w:r>
+        <w:t xml:space="preserve"> mehr</w:t>
       </w:r>
     </w:p>
     <w:p>
@@ -264,8 +308,13 @@
           <w:numId w:val="1"/>
         </w:numPr>
       </w:pPr>
-      <w:r>
-        <w:t xml:space="preserve">Redo-Funktion gestrichen  </w:t>
+      <w:proofErr w:type="spellStart"/>
+      <w:r>
+        <w:t>Redo</w:t>
+      </w:r>
+      <w:proofErr w:type="spellEnd"/>
+      <w:r>
+        <w:t xml:space="preserve">-Funktion gestrichen  </w:t>
       </w:r>
       <w:r>
         <w:sym w:font="Wingdings" w:char="F0E0"/>
@@ -283,19 +332,32 @@
         </w:numPr>
       </w:pPr>
       <w:r>
-        <w:t>Neu-Funktion überarbeitet.. arbeitet jetzt auch bei kleinen Fenstern</w:t>
-      </w:r>
-    </w:p>
-    <w:p>
-      <w:pPr>
-        <w:pStyle w:val="Listenabsatz"/>
-        <w:numPr>
-          <w:ilvl w:val="0"/>
-          <w:numId w:val="1"/>
-        </w:numPr>
-      </w:pPr>
-      <w:r>
-        <w:t>Scrollbars implementiert</w:t>
+        <w:t xml:space="preserve">Neu-Funktion </w:t>
+      </w:r>
+      <w:proofErr w:type="gramStart"/>
+      <w:r>
+        <w:t>überarbeitet..</w:t>
+      </w:r>
+      <w:proofErr w:type="gramEnd"/>
+      <w:r>
+        <w:t xml:space="preserve"> arbeitet jetzt auch bei kleinen Fenstern</w:t>
+      </w:r>
+    </w:p>
+    <w:p>
+      <w:pPr>
+        <w:pStyle w:val="Listenabsatz"/>
+        <w:numPr>
+          <w:ilvl w:val="0"/>
+          <w:numId w:val="1"/>
+        </w:numPr>
+      </w:pPr>
+      <w:proofErr w:type="spellStart"/>
+      <w:r>
+        <w:t>Scrollbars</w:t>
+      </w:r>
+      <w:proofErr w:type="spellEnd"/>
+      <w:r>
+        <w:t xml:space="preserve"> implementiert</w:t>
       </w:r>
     </w:p>
     <w:p>
@@ -367,25 +429,78 @@
         </w:numPr>
       </w:pPr>
       <w:r>
-        <w:t>Icons erstellt/hinzugefügt.. überflüssige icons gelöscht</w:t>
-      </w:r>
-    </w:p>
-    <w:p>
-      <w:pPr>
-        <w:pStyle w:val="Listenabsatz"/>
-        <w:numPr>
-          <w:ilvl w:val="0"/>
-          <w:numId w:val="1"/>
-        </w:numPr>
-      </w:pPr>
-      <w:r>
-        <w:t xml:space="preserve">ButtonGroups zur markierung von buttons erstellt (JButton </w:t>
+        <w:t>Icons erstellt/</w:t>
+      </w:r>
+      <w:proofErr w:type="gramStart"/>
+      <w:r>
+        <w:t>hinzugefügt..</w:t>
+      </w:r>
+      <w:proofErr w:type="gramEnd"/>
+      <w:r>
+        <w:t xml:space="preserve"> überflüssige </w:t>
+      </w:r>
+      <w:proofErr w:type="spellStart"/>
+      <w:r>
+        <w:t>icons</w:t>
+      </w:r>
+      <w:proofErr w:type="spellEnd"/>
+      <w:r>
+        <w:t xml:space="preserve"> gelöscht</w:t>
+      </w:r>
+    </w:p>
+    <w:p>
+      <w:pPr>
+        <w:pStyle w:val="Listenabsatz"/>
+        <w:numPr>
+          <w:ilvl w:val="0"/>
+          <w:numId w:val="1"/>
+        </w:numPr>
+      </w:pPr>
+      <w:proofErr w:type="spellStart"/>
+      <w:r>
+        <w:t>ButtonGroups</w:t>
+      </w:r>
+      <w:proofErr w:type="spellEnd"/>
+      <w:r>
+        <w:t xml:space="preserve"> zur </w:t>
+      </w:r>
+      <w:proofErr w:type="spellStart"/>
+      <w:r>
+        <w:t>markierung</w:t>
+      </w:r>
+      <w:proofErr w:type="spellEnd"/>
+      <w:r>
+        <w:t xml:space="preserve"> von </w:t>
+      </w:r>
+      <w:proofErr w:type="spellStart"/>
+      <w:r>
+        <w:t>buttons</w:t>
+      </w:r>
+      <w:proofErr w:type="spellEnd"/>
+      <w:r>
+        <w:t xml:space="preserve"> erstellt (</w:t>
+      </w:r>
+      <w:proofErr w:type="spellStart"/>
+      <w:r>
+        <w:t>JButton</w:t>
+      </w:r>
+      <w:proofErr w:type="spellEnd"/>
+      <w:r>
+        <w:t xml:space="preserve"> </w:t>
       </w:r>
       <w:r>
         <w:sym w:font="Wingdings" w:char="F0E0"/>
       </w:r>
       <w:r>
-        <w:t xml:space="preserve"> JToggleButton)</w:t>
+        <w:t xml:space="preserve"> </w:t>
+      </w:r>
+      <w:proofErr w:type="spellStart"/>
+      <w:r>
+        <w:t>JToggleButton</w:t>
+      </w:r>
+      <w:proofErr w:type="spellEnd"/>
+      <w:r>
+        <w:t>)</w:t>
       </w:r>
     </w:p>
     <w:p>
@@ -405,11 +520,40 @@
         <w:pStyle w:val="Listenabsatz"/>
         <w:numPr>
           <w:ilvl w:val="0"/>
+          <w:numId w:val="1"/>
+        </w:numPr>
+      </w:pPr>
+      <w:r>
+        <w:t>Sicherheitsabfrage beim Erstellen einer neuen Arbeitsfläche und beim Laden</w:t>
+      </w:r>
+    </w:p>
+    <w:p>
+      <w:pPr>
+        <w:pStyle w:val="Listenabsatz"/>
+        <w:numPr>
+          <w:ilvl w:val="0"/>
+          <w:numId w:val="1"/>
+        </w:numPr>
+      </w:pPr>
+      <w:r>
+        <w:t>Neuer Button „Speichern unter“</w:t>
+      </w:r>
+    </w:p>
+    <w:p>
+      <w:pPr>
+        <w:pStyle w:val="Listenabsatz"/>
+        <w:numPr>
+          <w:ilvl w:val="0"/>
           <w:numId w:val="2"/>
         </w:numPr>
       </w:pPr>
-      <w:r>
-        <w:t>Testing und Fehlersuche</w:t>
+      <w:proofErr w:type="spellStart"/>
+      <w:r>
+        <w:t>Testing</w:t>
+      </w:r>
+      <w:proofErr w:type="spellEnd"/>
+      <w:r>
+        <w:t xml:space="preserve"> und Fehlersuche</w:t>
       </w:r>
     </w:p>
     <w:sectPr>

</xml_diff>